<commit_message>
vault backup: 2023-12-13 22:46:24
</commit_message>
<xml_diff>
--- a/Notebook/CUPGE/Anglais/Food - grammatical structures.docx
+++ b/Notebook/CUPGE/Anglais/Food - grammatical structures.docx
@@ -514,19 +514,7 @@
         <w:rPr>
           <w:lang w:val="en-US"/>
         </w:rPr>
-        <w:t>1° There are many home</w:t>
-      </w:r>
-      <w:r>
-        <w:rPr>
-          <w:lang w:val="en-US"/>
-        </w:rPr>
-        <w:t>less</w:t>
-      </w:r>
-      <w:r>
-        <w:rPr>
-          <w:lang w:val="en-US"/>
-        </w:rPr>
-        <w:t>.    people sleeping rough on the streets of London.</w:t>
+        <w:t>1° There are many homeless.    people sleeping rough on the streets of London.</w:t>
       </w:r>
     </w:p>
     <w:p>
@@ -546,19 +534,7 @@
         <w:rPr>
           <w:lang w:val="en-US"/>
         </w:rPr>
-        <w:t>2° The whole journey was trouble-</w:t>
-      </w:r>
-      <w:r>
-        <w:rPr>
-          <w:lang w:val="en-US"/>
-        </w:rPr>
-        <w:t>free</w:t>
-      </w:r>
-      <w:r>
-        <w:rPr>
-          <w:lang w:val="en-US"/>
-        </w:rPr>
-        <w:t xml:space="preserve"> and we arrived at our destination on time.</w:t>
+        <w:t>2° The whole journey was trouble-free and we arrived at our destination on time.</w:t>
       </w:r>
     </w:p>
     <w:p>
@@ -578,19 +554,7 @@
         <w:rPr>
           <w:lang w:val="en-US"/>
         </w:rPr>
-        <w:t>3° There are so many duty-</w:t>
-      </w:r>
-      <w:r>
-        <w:rPr>
-          <w:lang w:val="en-US"/>
-        </w:rPr>
-        <w:t>free</w:t>
-      </w:r>
-      <w:r>
-        <w:rPr>
-          <w:lang w:val="en-US"/>
-        </w:rPr>
-        <w:t xml:space="preserve">   goods in the airport shop that we just don’t know where to begin.</w:t>
+        <w:t>3° There are so many duty-free   goods in the airport shop that we just don’t know where to begin.</w:t>
       </w:r>
     </w:p>
     <w:p>
@@ -610,19 +574,7 @@
         <w:rPr>
           <w:lang w:val="en-US"/>
         </w:rPr>
-        <w:t>4° It was a completely meaning</w:t>
-      </w:r>
-      <w:r>
-        <w:rPr>
-          <w:lang w:val="en-US"/>
-        </w:rPr>
-        <w:t>less</w:t>
-      </w:r>
-      <w:r>
-        <w:rPr>
-          <w:lang w:val="en-US"/>
-        </w:rPr>
-        <w:t xml:space="preserve">  exercise and they made no progress in their work.</w:t>
+        <w:t>4° It was a completely meaningless  exercise and they made no progress in their work.</w:t>
       </w:r>
     </w:p>
     <w:p>
@@ -642,19 +594,7 @@
         <w:rPr>
           <w:lang w:val="en-US"/>
         </w:rPr>
-        <w:t>5° The mayor said she was power</w:t>
-      </w:r>
-      <w:r>
-        <w:rPr>
-          <w:lang w:val="en-US"/>
-        </w:rPr>
-        <w:t>less</w:t>
-      </w:r>
-      <w:r>
-        <w:rPr>
-          <w:lang w:val="en-US"/>
-        </w:rPr>
-        <w:t xml:space="preserve">   without the support of the police.</w:t>
+        <w:t>5° The mayor said she was powerless   without the support of the police.</w:t>
       </w:r>
     </w:p>
     <w:p>
@@ -707,12 +647,10 @@
           <w:szCs w:val="16"/>
           <w:lang w:val="en-GB"/>
         </w:rPr>
-      </w:r>
-      <w:r>
         <mc:AlternateContent>
           <mc:Choice Requires="wps">
             <w:drawing>
-              <wp:anchor behindDoc="0" distT="0" distB="0" distL="114300" distR="114300" simplePos="0" locked="0" layoutInCell="1" allowOverlap="1" relativeHeight="8">
+              <wp:anchor behindDoc="0" distT="0" distB="0" distL="0" distR="0" simplePos="0" locked="0" layoutInCell="1" allowOverlap="1" relativeHeight="10">
                 <wp:simplePos x="0" y="0"/>
                 <wp:positionH relativeFrom="column">
                   <wp:posOffset>2219325</wp:posOffset>
@@ -721,28 +659,37 @@
                   <wp:posOffset>50165</wp:posOffset>
                 </wp:positionV>
                 <wp:extent cx="2543175" cy="304800"/>
-                <wp:effectExtent l="0" t="0" r="0" b="0"/>
+                <wp:effectExtent l="3810" t="3175" r="2540" b="3175"/>
                 <wp:wrapNone/>
                 <wp:docPr id="1" name="Frame1"/>
                 <a:graphic xmlns:a="http://schemas.openxmlformats.org/drawingml/2006/main">
                   <a:graphicData uri="http://schemas.microsoft.com/office/word/2010/wordprocessingShape">
                     <wps:wsp>
-                      <wps:cNvSpPr txBox="1"/>
+                      <wps:cNvSpPr/>
                       <wps:spPr>
                         <a:xfrm>
                           <a:off x="0" y="0"/>
-                          <a:ext cx="2543175" cy="304800"/>
+                          <a:ext cx="2543040" cy="304920"/>
                         </a:xfrm>
-                        <a:prstGeom prst="rect"/>
+                        <a:prstGeom prst="rect">
+                          <a:avLst/>
+                        </a:prstGeom>
                         <a:solidFill>
-                          <a:srgbClr val="FFFFFF"/>
+                          <a:srgbClr val="ffffff"/>
                         </a:solidFill>
                         <a:ln w="6350">
                           <a:solidFill>
                             <a:srgbClr val="000000"/>
                           </a:solidFill>
+                          <a:round/>
                         </a:ln>
                       </wps:spPr>
+                      <wps:style>
+                        <a:lnRef idx="0"/>
+                        <a:fillRef idx="0"/>
+                        <a:effectRef idx="0"/>
+                        <a:fontRef idx="minor"/>
+                      </wps:style>
                       <wps:txbx>
                         <w:txbxContent>
                           <w:p>
@@ -778,7 +725,7 @@
                           </w:p>
                         </w:txbxContent>
                       </wps:txbx>
-                      <wps:bodyPr anchor="t" lIns="91440" tIns="45720" rIns="91440" bIns="45720">
+                      <wps:bodyPr anchor="t">
                         <a:noAutofit/>
                       </wps:bodyPr>
                     </wps:wsp>
@@ -789,7 +736,9 @@
           </mc:Choice>
           <mc:Fallback>
             <w:pict>
-              <v:rect fillcolor="#FFFFFF" strokecolor="#000000" strokeweight="0pt" style="position:absolute;rotation:-0;width:200.25pt;height:24pt;mso-wrap-distance-left:9pt;mso-wrap-distance-right:9pt;mso-wrap-distance-top:0pt;mso-wrap-distance-bottom:0pt;margin-top:3.95pt;mso-position-vertical-relative:text;margin-left:174.75pt;mso-position-horizontal-relative:text">
+              <v:rect id="shape_0" ID="Frame1" path="m0,0l-2147483645,0l-2147483645,-2147483646l0,-2147483646xe" fillcolor="white" stroked="t" o:allowincell="f" style="position:absolute;margin-left:174.75pt;margin-top:3.95pt;width:200.2pt;height:23.95pt;mso-wrap-style:square;v-text-anchor:top">
+                <v:fill o:detectmouseclick="t" type="solid" color2="black"/>
+                <v:stroke color="black" weight="6480" joinstyle="round" endcap="flat"/>
                 <v:textbox>
                   <w:txbxContent>
                     <w:p>
@@ -1084,7 +1033,23 @@
           <w:i/>
           <w:lang w:val="en-GB"/>
         </w:rPr>
-        <w:t>The impossible burger will can be found in many American stores next year .</w:t>
+        <w:t xml:space="preserve">The impossible burger </w:t>
+      </w:r>
+      <w:r>
+        <w:rPr>
+          <w:rFonts w:cstheme="minorBidi"/>
+          <w:i/>
+          <w:shd w:fill="FFFF00" w:val="clear"/>
+          <w:lang w:val="en-GB"/>
+        </w:rPr>
+        <w:t>will can</w:t>
+      </w:r>
+      <w:r>
+        <w:rPr>
+          <w:i/>
+          <w:lang w:val="en-GB"/>
+        </w:rPr>
+        <w:t xml:space="preserve"> be found in many American stores next year .</w:t>
       </w:r>
     </w:p>
     <w:p>
@@ -1129,7 +1094,23 @@
           <w:i/>
           <w:lang w:val="en-GB"/>
         </w:rPr>
-        <w:t>Just Scramble, the vegan omelette, could to help solve world hunger.</w:t>
+        <w:t xml:space="preserve">Just Scramble, the vegan omelette, </w:t>
+      </w:r>
+      <w:r>
+        <w:rPr>
+          <w:rFonts w:cstheme="minorBidi"/>
+          <w:i/>
+          <w:shd w:fill="FFFF00" w:val="clear"/>
+          <w:lang w:val="en-GB"/>
+        </w:rPr>
+        <w:t>could to</w:t>
+      </w:r>
+      <w:r>
+        <w:rPr>
+          <w:i/>
+          <w:lang w:val="en-GB"/>
+        </w:rPr>
+        <w:t xml:space="preserve"> help solve world hunger.</w:t>
       </w:r>
     </w:p>
     <w:p>
@@ -1171,10 +1152,35 @@
       </w:pPr>
       <w:r>
         <w:rPr>
-          <w:i/>
-          <w:lang w:val="en-GB"/>
-        </w:rPr>
-        <w:t>Does lab-grown meat can convince vegetarians ?</w:t>
+          <w:rFonts w:cstheme="minorBidi"/>
+          <w:i/>
+          <w:shd w:fill="FFFF00" w:val="clear"/>
+          <w:lang w:val="en-GB"/>
+        </w:rPr>
+        <w:t>Does</w:t>
+      </w:r>
+      <w:r>
+        <w:rPr>
+          <w:i/>
+          <w:lang w:val="en-GB"/>
+        </w:rPr>
+        <w:t xml:space="preserve"> lab-grown meat </w:t>
+      </w:r>
+      <w:r>
+        <w:rPr>
+          <w:rFonts w:cstheme="minorBidi"/>
+          <w:i/>
+          <w:shd w:fill="FFFF00" w:val="clear"/>
+          <w:lang w:val="en-GB"/>
+        </w:rPr>
+        <w:t>can</w:t>
+      </w:r>
+      <w:r>
+        <w:rPr>
+          <w:i/>
+          <w:lang w:val="en-GB"/>
+        </w:rPr>
+        <w:t xml:space="preserve"> convince vegetarians ?</w:t>
       </w:r>
     </w:p>
     <w:p>
@@ -1219,7 +1225,23 @@
           <w:i/>
           <w:lang w:val="en-GB"/>
         </w:rPr>
-        <w:t>Real meat doesn’t may disappear before long.</w:t>
+        <w:t xml:space="preserve">Real meat </w:t>
+      </w:r>
+      <w:r>
+        <w:rPr>
+          <w:rFonts w:cstheme="minorBidi"/>
+          <w:i/>
+          <w:shd w:fill="FFFF00" w:val="clear"/>
+          <w:lang w:val="en-GB"/>
+        </w:rPr>
+        <w:t>doesn’t may</w:t>
+      </w:r>
+      <w:r>
+        <w:rPr>
+          <w:i/>
+          <w:lang w:val="en-GB"/>
+        </w:rPr>
+        <w:t xml:space="preserve"> disappear before long.</w:t>
       </w:r>
     </w:p>
     <w:p>
@@ -2051,12 +2073,10 @@
       </w:pPr>
       <w:r>
         <w:rPr/>
-      </w:r>
-      <w:r>
         <mc:AlternateContent>
           <mc:Choice Requires="wps">
             <w:drawing>
-              <wp:anchor behindDoc="0" distT="0" distB="0" distL="114300" distR="114300" simplePos="0" locked="0" layoutInCell="1" allowOverlap="1" relativeHeight="9">
+              <wp:anchor behindDoc="0" distT="0" distB="0" distL="0" distR="0" simplePos="0" locked="0" layoutInCell="1" allowOverlap="1" relativeHeight="12">
                 <wp:simplePos x="0" y="0"/>
                 <wp:positionH relativeFrom="column">
                   <wp:posOffset>1419225</wp:posOffset>
@@ -2065,28 +2085,37 @@
                   <wp:posOffset>57150</wp:posOffset>
                 </wp:positionV>
                 <wp:extent cx="3933825" cy="295275"/>
-                <wp:effectExtent l="0" t="0" r="0" b="0"/>
+                <wp:effectExtent l="3810" t="3810" r="2540" b="2540"/>
                 <wp:wrapNone/>
                 <wp:docPr id="2" name="Frame2"/>
                 <a:graphic xmlns:a="http://schemas.openxmlformats.org/drawingml/2006/main">
                   <a:graphicData uri="http://schemas.microsoft.com/office/word/2010/wordprocessingShape">
                     <wps:wsp>
-                      <wps:cNvSpPr txBox="1"/>
+                      <wps:cNvSpPr/>
                       <wps:spPr>
                         <a:xfrm>
                           <a:off x="0" y="0"/>
-                          <a:ext cx="3933825" cy="295275"/>
+                          <a:ext cx="3933720" cy="295200"/>
                         </a:xfrm>
-                        <a:prstGeom prst="rect"/>
+                        <a:prstGeom prst="rect">
+                          <a:avLst/>
+                        </a:prstGeom>
                         <a:solidFill>
-                          <a:srgbClr val="FFFFFF"/>
+                          <a:srgbClr val="ffffff"/>
                         </a:solidFill>
                         <a:ln w="6350">
                           <a:solidFill>
                             <a:srgbClr val="000000"/>
                           </a:solidFill>
+                          <a:round/>
                         </a:ln>
                       </wps:spPr>
+                      <wps:style>
+                        <a:lnRef idx="0"/>
+                        <a:fillRef idx="0"/>
+                        <a:effectRef idx="0"/>
+                        <a:fontRef idx="minor"/>
+                      </wps:style>
                       <wps:txbx>
                         <w:txbxContent>
                           <w:p>
@@ -2124,7 +2153,7 @@
                           </w:p>
                         </w:txbxContent>
                       </wps:txbx>
-                      <wps:bodyPr anchor="t" lIns="91440" tIns="45720" rIns="91440" bIns="45720">
+                      <wps:bodyPr anchor="t">
                         <a:noAutofit/>
                       </wps:bodyPr>
                     </wps:wsp>
@@ -2135,7 +2164,9 @@
           </mc:Choice>
           <mc:Fallback>
             <w:pict>
-              <v:rect fillcolor="#FFFFFF" strokecolor="#000000" strokeweight="0pt" style="position:absolute;rotation:-0;width:309.75pt;height:23.25pt;mso-wrap-distance-left:9pt;mso-wrap-distance-right:9pt;mso-wrap-distance-top:0pt;mso-wrap-distance-bottom:0pt;margin-top:4.5pt;mso-position-vertical-relative:text;margin-left:111.75pt;mso-position-horizontal-relative:text">
+              <v:rect id="shape_0" ID="Frame2" path="m0,0l-2147483645,0l-2147483645,-2147483646l0,-2147483646xe" fillcolor="white" stroked="t" o:allowincell="f" style="position:absolute;margin-left:111.75pt;margin-top:4.5pt;width:309.7pt;height:23.2pt;mso-wrap-style:square;v-text-anchor:top">
+                <v:fill o:detectmouseclick="t" type="solid" color2="black"/>
+                <v:stroke color="black" weight="6480" joinstyle="round" endcap="flat"/>
                 <v:textbox>
                   <w:txbxContent>
                     <w:p>
@@ -3085,12 +3116,10 @@
         <w:rPr>
           <w:lang w:val="en-GB"/>
         </w:rPr>
-      </w:r>
-      <w:r>
         <mc:AlternateContent>
           <mc:Choice Requires="wps">
             <w:drawing>
-              <wp:anchor behindDoc="0" distT="0" distB="0" distL="114300" distR="114300" simplePos="0" locked="0" layoutInCell="1" allowOverlap="1" relativeHeight="10">
+              <wp:anchor behindDoc="0" distT="0" distB="0" distL="0" distR="0" simplePos="0" locked="0" layoutInCell="1" allowOverlap="1" relativeHeight="14">
                 <wp:simplePos x="0" y="0"/>
                 <wp:positionH relativeFrom="column">
                   <wp:posOffset>2247900</wp:posOffset>
@@ -3099,28 +3128,37 @@
                   <wp:posOffset>40005</wp:posOffset>
                 </wp:positionV>
                 <wp:extent cx="2638425" cy="295275"/>
-                <wp:effectExtent l="0" t="0" r="0" b="0"/>
+                <wp:effectExtent l="3810" t="3810" r="2540" b="2540"/>
                 <wp:wrapNone/>
                 <wp:docPr id="3" name="Frame3"/>
                 <a:graphic xmlns:a="http://schemas.openxmlformats.org/drawingml/2006/main">
                   <a:graphicData uri="http://schemas.microsoft.com/office/word/2010/wordprocessingShape">
                     <wps:wsp>
-                      <wps:cNvSpPr txBox="1"/>
+                      <wps:cNvSpPr/>
                       <wps:spPr>
                         <a:xfrm>
                           <a:off x="0" y="0"/>
-                          <a:ext cx="2638425" cy="295275"/>
+                          <a:ext cx="2638440" cy="295200"/>
                         </a:xfrm>
-                        <a:prstGeom prst="rect"/>
+                        <a:prstGeom prst="rect">
+                          <a:avLst/>
+                        </a:prstGeom>
                         <a:solidFill>
-                          <a:srgbClr val="FFFFFF"/>
+                          <a:srgbClr val="ffffff"/>
                         </a:solidFill>
                         <a:ln w="6350">
                           <a:solidFill>
                             <a:srgbClr val="000000"/>
                           </a:solidFill>
+                          <a:round/>
                         </a:ln>
                       </wps:spPr>
+                      <wps:style>
+                        <a:lnRef idx="0"/>
+                        <a:fillRef idx="0"/>
+                        <a:effectRef idx="0"/>
+                        <a:fontRef idx="minor"/>
+                      </wps:style>
                       <wps:txbx>
                         <w:txbxContent>
                           <w:p>
@@ -3158,7 +3196,7 @@
                           </w:p>
                         </w:txbxContent>
                       </wps:txbx>
-                      <wps:bodyPr anchor="t" lIns="91440" tIns="45720" rIns="91440" bIns="45720">
+                      <wps:bodyPr anchor="t">
                         <a:noAutofit/>
                       </wps:bodyPr>
                     </wps:wsp>
@@ -3169,7 +3207,9 @@
           </mc:Choice>
           <mc:Fallback>
             <w:pict>
-              <v:rect fillcolor="#FFFFFF" strokecolor="#000000" strokeweight="0pt" style="position:absolute;rotation:-0;width:207.75pt;height:23.25pt;mso-wrap-distance-left:9pt;mso-wrap-distance-right:9pt;mso-wrap-distance-top:0pt;mso-wrap-distance-bottom:0pt;margin-top:3.15pt;mso-position-vertical-relative:text;margin-left:177pt;mso-position-horizontal-relative:text">
+              <v:rect id="shape_0" ID="Frame3" path="m0,0l-2147483645,0l-2147483645,-2147483646l0,-2147483646xe" fillcolor="white" stroked="t" o:allowincell="f" style="position:absolute;margin-left:177pt;margin-top:3.15pt;width:207.7pt;height:23.2pt;mso-wrap-style:square;v-text-anchor:top">
+                <v:fill o:detectmouseclick="t" type="solid" color2="black"/>
+                <v:stroke color="black" weight="6480" joinstyle="round" endcap="flat"/>
                 <v:textbox>
                   <w:txbxContent>
                     <w:p>
@@ -3356,7 +3396,7 @@
         <mc:AlternateContent>
           <mc:Choice Requires="wps">
             <w:drawing>
-              <wp:anchor behindDoc="0" distT="0" distB="0" distL="114300" distR="114300" simplePos="0" locked="0" layoutInCell="1" allowOverlap="1" relativeHeight="2">
+              <wp:anchor behindDoc="0" distT="635" distB="635" distL="635" distR="635" simplePos="0" locked="0" layoutInCell="1" allowOverlap="1" relativeHeight="2">
                 <wp:simplePos x="0" y="0"/>
                 <wp:positionH relativeFrom="column">
                   <wp:posOffset>-28575</wp:posOffset>
@@ -3389,6 +3429,12 @@
                           </a:solidFill>
                         </a:ln>
                       </wps:spPr>
+                      <wps:style>
+                        <a:lnRef idx="0"/>
+                        <a:fillRef idx="0"/>
+                        <a:effectRef idx="0"/>
+                        <a:fontRef idx="minor"/>
+                      </wps:style>
                       <wps:bodyPr/>
                     </wps:wsp>
                   </a:graphicData>
@@ -3398,7 +3444,7 @@
           </mc:Choice>
           <mc:Fallback>
             <w:pict>
-              <v:oval id="shape_0" ID="Ellipse 69" fillcolor="white" stroked="t" o:allowincell="f" style="position:absolute;margin-left:-2.25pt;margin-top:2.85pt;width:71.95pt;height:71.95pt;mso-wrap-style:none;v-text-anchor:middle">
+              <v:oval id="shape_0" ID="Ellipse 69" path="l-2147483648,-2147483643l-2147483628,-2147483627l-2147483648,-2147483643l-2147483626,-2147483625xe" fillcolor="white" stroked="t" o:allowincell="f" style="position:absolute;margin-left:-2.25pt;margin-top:2.85pt;width:71.95pt;height:71.95pt;mso-wrap-style:none;v-text-anchor:middle">
                 <v:fill o:detectmouseclick="t" type="solid" color2="black"/>
                 <v:stroke color="black" joinstyle="round" endcap="flat"/>
                 <w10:wrap type="none"/>
@@ -3423,12 +3469,10 @@
           <w:szCs w:val="22"/>
           <w:lang w:val="en-GB"/>
         </w:rPr>
-      </w:r>
-      <w:r>
         <mc:AlternateContent>
           <mc:Choice Requires="wps">
             <w:drawing>
-              <wp:anchor behindDoc="0" distT="0" distB="0" distL="114300" distR="114300" simplePos="0" locked="0" layoutInCell="1" allowOverlap="1" relativeHeight="3">
+              <wp:anchor behindDoc="0" distT="0" distB="0" distL="0" distR="0" simplePos="0" locked="0" layoutInCell="1" allowOverlap="1" relativeHeight="3">
                 <wp:simplePos x="0" y="0"/>
                 <wp:positionH relativeFrom="column">
                   <wp:posOffset>45720</wp:posOffset>
@@ -3443,17 +3487,28 @@
                 <a:graphic xmlns:a="http://schemas.openxmlformats.org/drawingml/2006/main">
                   <a:graphicData uri="http://schemas.microsoft.com/office/word/2010/wordprocessingShape">
                     <wps:wsp>
-                      <wps:cNvSpPr txBox="1"/>
+                      <wps:cNvSpPr/>
                       <wps:spPr>
                         <a:xfrm>
                           <a:off x="0" y="0"/>
-                          <a:ext cx="762000" cy="342900"/>
+                          <a:ext cx="762120" cy="343080"/>
                         </a:xfrm>
-                        <a:prstGeom prst="rect"/>
+                        <a:prstGeom prst="rect">
+                          <a:avLst/>
+                        </a:prstGeom>
                         <a:solidFill>
-                          <a:srgbClr val="FFFFFF"/>
+                          <a:srgbClr val="ffffff"/>
                         </a:solidFill>
+                        <a:ln w="0">
+                          <a:noFill/>
+                        </a:ln>
                       </wps:spPr>
+                      <wps:style>
+                        <a:lnRef idx="0"/>
+                        <a:fillRef idx="0"/>
+                        <a:effectRef idx="0"/>
+                        <a:fontRef idx="minor"/>
+                      </wps:style>
                       <wps:txbx>
                         <w:txbxContent>
                           <w:p>
@@ -3476,7 +3531,7 @@
                           </w:p>
                         </w:txbxContent>
                       </wps:txbx>
-                      <wps:bodyPr anchor="t" lIns="91440" tIns="45720" rIns="91440" bIns="45720">
+                      <wps:bodyPr anchor="t">
                         <a:noAutofit/>
                       </wps:bodyPr>
                     </wps:wsp>
@@ -3487,7 +3542,9 @@
           </mc:Choice>
           <mc:Fallback>
             <w:pict>
-              <v:rect fillcolor="#FFFFFF" stroked="f" strokeweight="0pt" style="position:absolute;rotation:-0;width:60pt;height:27pt;mso-wrap-distance-left:9pt;mso-wrap-distance-right:9pt;mso-wrap-distance-top:0pt;mso-wrap-distance-bottom:0pt;margin-top:8.95pt;mso-position-vertical-relative:text;margin-left:3.6pt;mso-position-horizontal-relative:text">
+              <v:rect id="shape_0" ID="Frame4" path="m0,0l-2147483645,0l-2147483645,-2147483646l0,-2147483646xe" fillcolor="white" stroked="f" o:allowincell="f" style="position:absolute;margin-left:3.6pt;margin-top:8.95pt;width:59.95pt;height:26.95pt;mso-wrap-style:square;v-text-anchor:top">
+                <v:fill o:detectmouseclick="t" type="solid" color2="black"/>
+                <v:stroke color="#3465a4" joinstyle="round" endcap="flat"/>
                 <v:textbox>
                   <w:txbxContent>
                     <w:p>
@@ -4054,7 +4111,7 @@
           <w:lang w:val="en-GB"/>
         </w:rPr>
         <w:drawing>
-          <wp:anchor behindDoc="0" distT="0" distB="0" distL="114300" distR="114300" simplePos="0" locked="0" layoutInCell="0" allowOverlap="1" relativeHeight="6">
+          <wp:anchor behindDoc="0" distT="0" distB="0" distL="114300" distR="114300" simplePos="0" locked="0" layoutInCell="0" allowOverlap="1" relativeHeight="8">
             <wp:simplePos x="0" y="0"/>
             <wp:positionH relativeFrom="column">
               <wp:posOffset>4465320</wp:posOffset>
@@ -4323,7 +4380,7 @@
           <w:lang w:val="en-GB"/>
         </w:rPr>
         <w:drawing>
-          <wp:anchor behindDoc="0" distT="0" distB="0" distL="114300" distR="114300" simplePos="0" locked="0" layoutInCell="0" allowOverlap="1" relativeHeight="7">
+          <wp:anchor behindDoc="0" distT="0" distB="0" distL="114300" distR="114300" simplePos="0" locked="0" layoutInCell="0" allowOverlap="1" relativeHeight="9">
             <wp:simplePos x="0" y="0"/>
             <wp:positionH relativeFrom="column">
               <wp:posOffset>4465320</wp:posOffset>
@@ -4402,7 +4459,7 @@
         <mc:AlternateContent>
           <mc:Choice Requires="wps">
             <w:drawing>
-              <wp:anchor behindDoc="0" distT="0" distB="0" distL="114300" distR="114300" simplePos="0" locked="0" layoutInCell="1" allowOverlap="1" relativeHeight="4">
+              <wp:anchor behindDoc="0" distT="635" distB="635" distL="635" distR="635" simplePos="0" locked="0" layoutInCell="1" allowOverlap="1" relativeHeight="5">
                 <wp:simplePos x="0" y="0"/>
                 <wp:positionH relativeFrom="column">
                   <wp:posOffset>45720</wp:posOffset>
@@ -4435,6 +4492,12 @@
                           </a:solidFill>
                         </a:ln>
                       </wps:spPr>
+                      <wps:style>
+                        <a:lnRef idx="0"/>
+                        <a:fillRef idx="0"/>
+                        <a:effectRef idx="0"/>
+                        <a:fontRef idx="minor"/>
+                      </wps:style>
                       <wps:bodyPr/>
                     </wps:wsp>
                   </a:graphicData>
@@ -4444,7 +4507,7 @@
           </mc:Choice>
           <mc:Fallback>
             <w:pict>
-              <v:oval id="shape_0" ID="Ellipse 65" fillcolor="white" stroked="t" o:allowincell="f" style="position:absolute;margin-left:3.6pt;margin-top:4.2pt;width:71.95pt;height:71.95pt;mso-wrap-style:none;v-text-anchor:middle">
+              <v:oval id="shape_0" ID="Ellipse 65" path="l-2147483648,-2147483643l-2147483628,-2147483627l-2147483648,-2147483643l-2147483626,-2147483625xe" fillcolor="white" stroked="t" o:allowincell="f" style="position:absolute;margin-left:3.6pt;margin-top:4.2pt;width:71.95pt;height:71.95pt;mso-wrap-style:none;v-text-anchor:middle">
                 <v:fill o:detectmouseclick="t" type="solid" color2="black"/>
                 <v:stroke color="black" joinstyle="round" endcap="flat"/>
                 <w10:wrap type="none"/>
@@ -4469,12 +4532,10 @@
           <w:szCs w:val="22"/>
           <w:lang w:val="en-GB"/>
         </w:rPr>
-      </w:r>
-      <w:r>
         <mc:AlternateContent>
           <mc:Choice Requires="wps">
             <w:drawing>
-              <wp:anchor behindDoc="0" distT="0" distB="0" distL="114300" distR="114300" simplePos="0" locked="0" layoutInCell="1" allowOverlap="1" relativeHeight="5">
+              <wp:anchor behindDoc="0" distT="0" distB="0" distL="0" distR="0" simplePos="0" locked="0" layoutInCell="1" allowOverlap="1" relativeHeight="6">
                 <wp:simplePos x="0" y="0"/>
                 <wp:positionH relativeFrom="column">
                   <wp:posOffset>121920</wp:posOffset>
@@ -4489,17 +4550,28 @@
                 <a:graphic xmlns:a="http://schemas.openxmlformats.org/drawingml/2006/main">
                   <a:graphicData uri="http://schemas.microsoft.com/office/word/2010/wordprocessingShape">
                     <wps:wsp>
-                      <wps:cNvSpPr txBox="1"/>
+                      <wps:cNvSpPr/>
                       <wps:spPr>
                         <a:xfrm>
                           <a:off x="0" y="0"/>
                           <a:ext cx="685800" cy="457200"/>
                         </a:xfrm>
-                        <a:prstGeom prst="rect"/>
+                        <a:prstGeom prst="rect">
+                          <a:avLst/>
+                        </a:prstGeom>
                         <a:solidFill>
-                          <a:srgbClr val="FFFFFF"/>
+                          <a:srgbClr val="ffffff"/>
                         </a:solidFill>
+                        <a:ln w="0">
+                          <a:noFill/>
+                        </a:ln>
                       </wps:spPr>
+                      <wps:style>
+                        <a:lnRef idx="0"/>
+                        <a:fillRef idx="0"/>
+                        <a:effectRef idx="0"/>
+                        <a:fontRef idx="minor"/>
+                      </wps:style>
                       <wps:txbx>
                         <w:txbxContent>
                           <w:p>
@@ -4538,7 +4610,7 @@
                           </w:p>
                         </w:txbxContent>
                       </wps:txbx>
-                      <wps:bodyPr anchor="t" lIns="91440" tIns="45720" rIns="91440" bIns="45720">
+                      <wps:bodyPr anchor="t">
                         <a:noAutofit/>
                       </wps:bodyPr>
                     </wps:wsp>
@@ -4549,7 +4621,9 @@
           </mc:Choice>
           <mc:Fallback>
             <w:pict>
-              <v:rect fillcolor="#FFFFFF" stroked="f" strokeweight="0pt" style="position:absolute;rotation:-0;width:54pt;height:36pt;mso-wrap-distance-left:9pt;mso-wrap-distance-right:9pt;mso-wrap-distance-top:0pt;mso-wrap-distance-bottom:0pt;margin-top:8.4pt;mso-position-vertical-relative:text;margin-left:9.6pt;mso-position-horizontal-relative:text">
+              <v:rect id="shape_0" ID="Frame5" path="m0,0l-2147483645,0l-2147483645,-2147483646l0,-2147483646xe" fillcolor="white" stroked="f" o:allowincell="f" style="position:absolute;margin-left:9.6pt;margin-top:8.4pt;width:53.95pt;height:35.95pt;mso-wrap-style:square;v-text-anchor:top">
+                <v:fill o:detectmouseclick="t" type="solid" color2="black"/>
+                <v:stroke color="#3465a4" joinstyle="round" endcap="flat"/>
                 <v:textbox>
                   <w:txbxContent>
                     <w:p>
@@ -5312,12 +5386,13 @@
     <w:rsid w:val="00611eb8"/>
     <w:pPr>
       <w:widowControl/>
+      <w:suppressAutoHyphens w:val="true"/>
       <w:bidi w:val="0"/>
       <w:spacing w:before="0" w:after="0"/>
       <w:jc w:val="left"/>
     </w:pPr>
     <w:rPr>
-      <w:rFonts w:cs="" w:cstheme="minorBidi" w:ascii="Times New Roman" w:hAnsi="Times New Roman" w:eastAsia="Calibri"/>
+      <w:rFonts w:ascii="Times New Roman" w:hAnsi="Times New Roman" w:eastAsia="Calibri" w:cs="" w:cstheme="minorBidi"/>
       <w:color w:val="auto"/>
       <w:kern w:val="0"/>
       <w:sz w:val="24"/>

</xml_diff>